<commit_message>
Update Resume 	modified:   JoshResume2018.docx
</commit_message>
<xml_diff>
--- a/img/JoshResume2018.docx
+++ b/img/JoshResume2018.docx
@@ -13,8 +13,6 @@
           <w:sz w:val="32"/>
         </w:rPr>
       </w:pPr>
-      <w:bookmarkStart w:id="0" w:name="_GoBack"/>
-      <w:bookmarkEnd w:id="0"/>
       <w:r>
         <w:rPr>
           <w:rFonts w:asciiTheme="minorHAnsi" w:hAnsiTheme="minorHAnsi"/>
@@ -23,7 +21,6 @@
         </w:rPr>
         <w:t xml:space="preserve">Joshua </w:t>
       </w:r>
-      <w:proofErr w:type="spellStart"/>
       <w:r>
         <w:rPr>
           <w:rFonts w:asciiTheme="minorHAnsi" w:hAnsiTheme="minorHAnsi"/>
@@ -33,7 +30,6 @@
         </w:rPr>
         <w:t>Demkiw</w:t>
       </w:r>
-      <w:proofErr w:type="spellEnd"/>
       <w:r>
         <w:rPr>
           <w:rFonts w:asciiTheme="minorHAnsi" w:hAnsiTheme="minorHAnsi"/>
@@ -46,7 +42,7 @@
     <w:p>
       <w:pPr>
         <w:spacing w:after="0" w:line="259" w:lineRule="auto"/>
-        <w:ind w:left="2" w:firstLine="0"/>
+        <w:ind w:left="0" w:firstLine="0"/>
         <w:jc w:val="center"/>
         <w:rPr>
           <w:rFonts w:asciiTheme="minorHAnsi" w:hAnsiTheme="minorHAnsi"/>
@@ -54,6 +50,14 @@
           <w:szCs w:val="20"/>
         </w:rPr>
       </w:pPr>
+      <w:r>
+        <w:rPr>
+          <w:rFonts w:asciiTheme="minorHAnsi" w:hAnsiTheme="minorHAnsi"/>
+          <w:sz w:val="20"/>
+          <w:szCs w:val="20"/>
+        </w:rPr>
+        <w:t xml:space="preserve">Software Development | </w:t>
+      </w:r>
       <w:r>
         <w:rPr>
           <w:rFonts w:asciiTheme="minorHAnsi" w:hAnsiTheme="minorHAnsi"/>
@@ -70,37 +74,20 @@
         </w:tabs>
         <w:spacing w:after="13"/>
         <w:ind w:left="0" w:firstLine="0"/>
-        <w:rPr>
-          <w:rFonts w:asciiTheme="minorHAnsi" w:hAnsiTheme="minorHAnsi"/>
-          <w:sz w:val="20"/>
-          <w:szCs w:val="20"/>
-        </w:rPr>
-      </w:pPr>
-      <w:r>
-        <w:rPr>
-          <w:rFonts w:asciiTheme="minorHAnsi" w:hAnsiTheme="minorHAnsi"/>
-          <w:sz w:val="20"/>
-          <w:szCs w:val="20"/>
-        </w:rPr>
-        <w:t xml:space="preserve">Joshua </w:t>
-      </w:r>
-      <w:proofErr w:type="spellStart"/>
-      <w:r>
-        <w:rPr>
-          <w:rFonts w:asciiTheme="minorHAnsi" w:hAnsiTheme="minorHAnsi"/>
-          <w:sz w:val="20"/>
-          <w:szCs w:val="20"/>
-        </w:rPr>
-        <w:t>Demkiw</w:t>
-      </w:r>
-      <w:proofErr w:type="spellEnd"/>
-      <w:r>
-        <w:rPr>
-          <w:rFonts w:asciiTheme="minorHAnsi" w:hAnsiTheme="minorHAnsi"/>
-          <w:sz w:val="20"/>
-          <w:szCs w:val="20"/>
-        </w:rPr>
-        <w:tab/>
+        <w:jc w:val="center"/>
+        <w:rPr>
+          <w:rFonts w:asciiTheme="minorHAnsi" w:hAnsiTheme="minorHAnsi"/>
+          <w:sz w:val="20"/>
+          <w:szCs w:val="20"/>
+        </w:rPr>
+      </w:pPr>
+      <w:r>
+        <w:rPr>
+          <w:rFonts w:asciiTheme="minorHAnsi" w:hAnsiTheme="minorHAnsi"/>
+          <w:sz w:val="20"/>
+          <w:szCs w:val="20"/>
+        </w:rPr>
+        <w:t>www.joshuademkiw.com</w:t>
       </w:r>
     </w:p>
     <w:p>
@@ -140,22 +127,6 @@
         </w:rPr>
         <w:tab/>
       </w:r>
-      <w:r>
-        <w:rPr>
-          <w:rFonts w:asciiTheme="minorHAnsi" w:hAnsiTheme="minorHAnsi"/>
-          <w:sz w:val="20"/>
-          <w:szCs w:val="20"/>
-        </w:rPr>
-        <w:t>Joshua.demkiw@</w:t>
-      </w:r>
-      <w:r>
-        <w:rPr>
-          <w:rFonts w:asciiTheme="minorHAnsi" w:hAnsiTheme="minorHAnsi"/>
-          <w:sz w:val="20"/>
-          <w:szCs w:val="20"/>
-        </w:rPr>
-        <w:t>gmail.com</w:t>
-      </w:r>
     </w:p>
     <w:p>
       <w:pPr>
@@ -215,6 +186,28 @@
           <w:szCs w:val="20"/>
         </w:rPr>
         <w:t xml:space="preserve">(226) 750-8084 </w:t>
+      </w:r>
+    </w:p>
+    <w:p>
+      <w:pPr>
+        <w:tabs>
+          <w:tab w:val="center" w:pos="4851"/>
+        </w:tabs>
+        <w:spacing w:after="32"/>
+        <w:ind w:left="0" w:firstLine="0"/>
+        <w:rPr>
+          <w:rFonts w:asciiTheme="minorHAnsi" w:hAnsiTheme="minorHAnsi"/>
+          <w:sz w:val="20"/>
+          <w:szCs w:val="20"/>
+        </w:rPr>
+      </w:pPr>
+      <w:r>
+        <w:rPr>
+          <w:rFonts w:asciiTheme="minorHAnsi" w:hAnsiTheme="minorHAnsi"/>
+          <w:sz w:val="20"/>
+          <w:szCs w:val="20"/>
+        </w:rPr>
+        <w:t>Joshua.demkiw@gmail.com</w:t>
       </w:r>
       <w:r>
         <w:rPr>
@@ -445,92 +438,34 @@
           <w:sz w:val="20"/>
           <w:szCs w:val="20"/>
         </w:rPr>
-        <w:t>Experience with</w:t>
-      </w:r>
-      <w:r>
-        <w:rPr>
-          <w:rFonts w:asciiTheme="minorHAnsi" w:hAnsiTheme="minorHAnsi"/>
-          <w:sz w:val="20"/>
-          <w:szCs w:val="20"/>
-        </w:rPr>
-        <w:t xml:space="preserve"> pr</w:t>
-      </w:r>
-      <w:r>
-        <w:rPr>
-          <w:rFonts w:asciiTheme="minorHAnsi" w:hAnsiTheme="minorHAnsi"/>
-          <w:sz w:val="20"/>
-          <w:szCs w:val="20"/>
-        </w:rPr>
-        <w:t xml:space="preserve">ogramming languages including </w:t>
-      </w:r>
-      <w:r>
-        <w:rPr>
-          <w:rFonts w:asciiTheme="minorHAnsi" w:hAnsiTheme="minorHAnsi"/>
-          <w:sz w:val="20"/>
-          <w:szCs w:val="20"/>
-        </w:rPr>
-        <w:t>C/</w:t>
-      </w:r>
-      <w:r>
-        <w:rPr>
-          <w:rFonts w:asciiTheme="minorHAnsi" w:hAnsiTheme="minorHAnsi"/>
-          <w:sz w:val="20"/>
-          <w:szCs w:val="20"/>
-        </w:rPr>
-        <w:t>C++</w:t>
-      </w:r>
-      <w:r>
-        <w:rPr>
-          <w:rFonts w:asciiTheme="minorHAnsi" w:hAnsiTheme="minorHAnsi"/>
-          <w:sz w:val="20"/>
-          <w:szCs w:val="20"/>
-        </w:rPr>
-        <w:t xml:space="preserve">, </w:t>
-      </w:r>
-      <w:proofErr w:type="spellStart"/>
-      <w:r>
-        <w:rPr>
-          <w:rFonts w:asciiTheme="minorHAnsi" w:hAnsiTheme="minorHAnsi"/>
-          <w:sz w:val="20"/>
-          <w:szCs w:val="20"/>
-        </w:rPr>
-        <w:t>Matlab</w:t>
-      </w:r>
-      <w:proofErr w:type="spellEnd"/>
-      <w:r>
-        <w:rPr>
-          <w:rFonts w:asciiTheme="minorHAnsi" w:hAnsiTheme="minorHAnsi"/>
-          <w:sz w:val="20"/>
-          <w:szCs w:val="20"/>
-        </w:rPr>
-        <w:t>, objective C</w:t>
-      </w:r>
-      <w:r>
-        <w:rPr>
-          <w:rFonts w:asciiTheme="minorHAnsi" w:hAnsiTheme="minorHAnsi"/>
-          <w:sz w:val="20"/>
-          <w:szCs w:val="20"/>
-        </w:rPr>
-        <w:t xml:space="preserve">, </w:t>
-      </w:r>
-      <w:r>
-        <w:rPr>
-          <w:rFonts w:asciiTheme="minorHAnsi" w:hAnsiTheme="minorHAnsi"/>
-          <w:sz w:val="20"/>
-          <w:szCs w:val="20"/>
-        </w:rPr>
-        <w:t xml:space="preserve">Python, </w:t>
-      </w:r>
-      <w:proofErr w:type="spellStart"/>
-      <w:r>
-        <w:rPr>
-          <w:rFonts w:asciiTheme="minorHAnsi" w:hAnsiTheme="minorHAnsi"/>
-          <w:sz w:val="20"/>
-          <w:szCs w:val="20"/>
-        </w:rPr>
-        <w:t>javascript</w:t>
-      </w:r>
-      <w:proofErr w:type="spellEnd"/>
+        <w:t>Built RSA string encryption</w:t>
+      </w:r>
+      <w:r>
+        <w:rPr>
+          <w:rFonts w:asciiTheme="minorHAnsi" w:hAnsiTheme="minorHAnsi"/>
+          <w:sz w:val="20"/>
+          <w:szCs w:val="20"/>
+        </w:rPr>
+        <w:t>/decryption</w:t>
+      </w:r>
+      <w:bookmarkStart w:id="0" w:name="_GoBack"/>
+      <w:bookmarkEnd w:id="0"/>
+      <w:r>
+        <w:rPr>
+          <w:rFonts w:asciiTheme="minorHAnsi" w:hAnsiTheme="minorHAnsi"/>
+          <w:sz w:val="20"/>
+          <w:szCs w:val="20"/>
+        </w:rPr>
+        <w:t xml:space="preserve"> in</w:t>
+      </w:r>
+      <w:r>
+        <w:rPr>
+          <w:rFonts w:asciiTheme="minorHAnsi" w:hAnsiTheme="minorHAnsi"/>
+          <w:sz w:val="20"/>
+          <w:szCs w:val="20"/>
+        </w:rPr>
+        <w:t xml:space="preserve"> Python 3</w:t>
+      </w:r>
     </w:p>
     <w:p>
       <w:pPr>
@@ -552,55 +487,79 @@
           <w:sz w:val="20"/>
           <w:szCs w:val="20"/>
         </w:rPr>
-        <w:t xml:space="preserve">Engineering design experience with </w:t>
-      </w:r>
-      <w:r>
-        <w:rPr>
-          <w:rFonts w:asciiTheme="minorHAnsi" w:hAnsiTheme="minorHAnsi"/>
-          <w:sz w:val="20"/>
-          <w:szCs w:val="20"/>
-        </w:rPr>
-        <w:t>fusing coordination</w:t>
-      </w:r>
-      <w:r>
-        <w:rPr>
-          <w:rFonts w:asciiTheme="minorHAnsi" w:hAnsiTheme="minorHAnsi"/>
-          <w:sz w:val="20"/>
-          <w:szCs w:val="20"/>
-        </w:rPr>
-        <w:t>, transformers, grounding and switches</w:t>
-      </w:r>
-      <w:r>
-        <w:rPr>
-          <w:rFonts w:asciiTheme="minorHAnsi" w:hAnsiTheme="minorHAnsi"/>
-          <w:sz w:val="20"/>
-          <w:szCs w:val="20"/>
-        </w:rPr>
-        <w:t xml:space="preserve"> in</w:t>
-      </w:r>
-      <w:r>
-        <w:rPr>
-          <w:rFonts w:asciiTheme="minorHAnsi" w:hAnsiTheme="minorHAnsi"/>
-          <w:sz w:val="20"/>
-          <w:szCs w:val="20"/>
-        </w:rPr>
-        <w:t xml:space="preserve"> </w:t>
-      </w:r>
-      <w:r>
-        <w:rPr>
-          <w:rFonts w:asciiTheme="minorHAnsi" w:hAnsiTheme="minorHAnsi"/>
-          <w:sz w:val="20"/>
-          <w:szCs w:val="20"/>
-        </w:rPr>
-        <w:t>power distribution</w:t>
-      </w:r>
-      <w:r>
-        <w:rPr>
-          <w:rFonts w:asciiTheme="minorHAnsi" w:hAnsiTheme="minorHAnsi"/>
-          <w:sz w:val="20"/>
-          <w:szCs w:val="20"/>
-        </w:rPr>
-        <w:t xml:space="preserve"> sector</w:t>
+        <w:t>Experience with</w:t>
+      </w:r>
+      <w:r>
+        <w:rPr>
+          <w:rFonts w:asciiTheme="minorHAnsi" w:hAnsiTheme="minorHAnsi"/>
+          <w:sz w:val="20"/>
+          <w:szCs w:val="20"/>
+        </w:rPr>
+        <w:t xml:space="preserve"> pr</w:t>
+      </w:r>
+      <w:r>
+        <w:rPr>
+          <w:rFonts w:asciiTheme="minorHAnsi" w:hAnsiTheme="minorHAnsi"/>
+          <w:sz w:val="20"/>
+          <w:szCs w:val="20"/>
+        </w:rPr>
+        <w:t xml:space="preserve">ogramming languages including </w:t>
+      </w:r>
+      <w:r>
+        <w:rPr>
+          <w:rFonts w:asciiTheme="minorHAnsi" w:hAnsiTheme="minorHAnsi"/>
+          <w:sz w:val="20"/>
+          <w:szCs w:val="20"/>
+        </w:rPr>
+        <w:t>C/</w:t>
+      </w:r>
+      <w:r>
+        <w:rPr>
+          <w:rFonts w:asciiTheme="minorHAnsi" w:hAnsiTheme="minorHAnsi"/>
+          <w:sz w:val="20"/>
+          <w:szCs w:val="20"/>
+        </w:rPr>
+        <w:t>C++</w:t>
+      </w:r>
+      <w:r>
+        <w:rPr>
+          <w:rFonts w:asciiTheme="minorHAnsi" w:hAnsiTheme="minorHAnsi"/>
+          <w:sz w:val="20"/>
+          <w:szCs w:val="20"/>
+        </w:rPr>
+        <w:t>,</w:t>
+      </w:r>
+      <w:r>
+        <w:rPr>
+          <w:rFonts w:asciiTheme="minorHAnsi" w:hAnsiTheme="minorHAnsi"/>
+          <w:sz w:val="20"/>
+          <w:szCs w:val="20"/>
+        </w:rPr>
+        <w:t xml:space="preserve"> objective C</w:t>
+      </w:r>
+      <w:r>
+        <w:rPr>
+          <w:rFonts w:asciiTheme="minorHAnsi" w:hAnsiTheme="minorHAnsi"/>
+          <w:sz w:val="20"/>
+          <w:szCs w:val="20"/>
+        </w:rPr>
+        <w:t xml:space="preserve">, </w:t>
+      </w:r>
+      <w:r>
+        <w:rPr>
+          <w:rFonts w:asciiTheme="minorHAnsi" w:hAnsiTheme="minorHAnsi"/>
+          <w:sz w:val="20"/>
+          <w:szCs w:val="20"/>
+        </w:rPr>
+        <w:t>Python, javascript</w:t>
+      </w:r>
+      <w:r>
+        <w:rPr>
+          <w:rFonts w:asciiTheme="minorHAnsi" w:hAnsiTheme="minorHAnsi"/>
+          <w:sz w:val="20"/>
+          <w:szCs w:val="20"/>
+        </w:rPr>
+        <w:t>, HTML5</w:t>
       </w:r>
     </w:p>
     <w:p>
@@ -623,7 +582,55 @@
           <w:sz w:val="20"/>
           <w:szCs w:val="20"/>
         </w:rPr>
-        <w:t>Understanding of communication protocols TCP/IP, LTE, UDP</w:t>
+        <w:t xml:space="preserve">Engineering design experience with </w:t>
+      </w:r>
+      <w:r>
+        <w:rPr>
+          <w:rFonts w:asciiTheme="minorHAnsi" w:hAnsiTheme="minorHAnsi"/>
+          <w:sz w:val="20"/>
+          <w:szCs w:val="20"/>
+        </w:rPr>
+        <w:t>fusing coordination</w:t>
+      </w:r>
+      <w:r>
+        <w:rPr>
+          <w:rFonts w:asciiTheme="minorHAnsi" w:hAnsiTheme="minorHAnsi"/>
+          <w:sz w:val="20"/>
+          <w:szCs w:val="20"/>
+        </w:rPr>
+        <w:t>, transformers, grounding and switches</w:t>
+      </w:r>
+      <w:r>
+        <w:rPr>
+          <w:rFonts w:asciiTheme="minorHAnsi" w:hAnsiTheme="minorHAnsi"/>
+          <w:sz w:val="20"/>
+          <w:szCs w:val="20"/>
+        </w:rPr>
+        <w:t xml:space="preserve"> in</w:t>
+      </w:r>
+      <w:r>
+        <w:rPr>
+          <w:rFonts w:asciiTheme="minorHAnsi" w:hAnsiTheme="minorHAnsi"/>
+          <w:sz w:val="20"/>
+          <w:szCs w:val="20"/>
+        </w:rPr>
+        <w:t xml:space="preserve"> </w:t>
+      </w:r>
+      <w:r>
+        <w:rPr>
+          <w:rFonts w:asciiTheme="minorHAnsi" w:hAnsiTheme="minorHAnsi"/>
+          <w:sz w:val="20"/>
+          <w:szCs w:val="20"/>
+        </w:rPr>
+        <w:t>power distribution</w:t>
+      </w:r>
+      <w:r>
+        <w:rPr>
+          <w:rFonts w:asciiTheme="minorHAnsi" w:hAnsiTheme="minorHAnsi"/>
+          <w:sz w:val="20"/>
+          <w:szCs w:val="20"/>
+        </w:rPr>
+        <w:t xml:space="preserve"> sector</w:t>
       </w:r>
     </w:p>
     <w:p>
@@ -646,18 +653,8 @@
           <w:sz w:val="20"/>
           <w:szCs w:val="20"/>
         </w:rPr>
-        <w:t xml:space="preserve">Experience implementing libraries and databases into applications using </w:t>
-      </w:r>
-      <w:proofErr w:type="spellStart"/>
-      <w:r>
-        <w:rPr>
-          <w:rFonts w:asciiTheme="minorHAnsi" w:hAnsiTheme="minorHAnsi"/>
-          <w:sz w:val="20"/>
-          <w:szCs w:val="20"/>
-        </w:rPr>
-        <w:t>javascript</w:t>
-      </w:r>
-      <w:proofErr w:type="spellEnd"/>
+        <w:t>Experience implementing libraries and databases into applications using javascript</w:t>
+      </w:r>
     </w:p>
     <w:p>
       <w:pPr>
@@ -1063,18 +1060,8 @@
           <w:sz w:val="20"/>
           <w:szCs w:val="20"/>
         </w:rPr>
-        <w:t xml:space="preserve">Hydro Ottawa </w:t>
-      </w:r>
-      <w:proofErr w:type="spellStart"/>
-      <w:r>
-        <w:rPr>
-          <w:rFonts w:asciiTheme="minorHAnsi" w:hAnsiTheme="minorHAnsi"/>
-          <w:sz w:val="20"/>
-          <w:szCs w:val="20"/>
-        </w:rPr>
-        <w:t>inc.</w:t>
-      </w:r>
-      <w:proofErr w:type="spellEnd"/>
+        <w:t>Hydro Ottawa inc.</w:t>
+      </w:r>
       <w:r>
         <w:rPr>
           <w:rFonts w:asciiTheme="minorHAnsi" w:hAnsiTheme="minorHAnsi"/>
@@ -1181,25 +1168,7 @@
           <w:sz w:val="20"/>
           <w:szCs w:val="20"/>
         </w:rPr>
-        <w:t xml:space="preserve"> grounding project involving ground plates and conductive grounding cement “</w:t>
-      </w:r>
-      <w:proofErr w:type="spellStart"/>
-      <w:r>
-        <w:rPr>
-          <w:rFonts w:asciiTheme="minorHAnsi" w:hAnsiTheme="minorHAnsi"/>
-          <w:sz w:val="20"/>
-          <w:szCs w:val="20"/>
-        </w:rPr>
-        <w:t>SANearth</w:t>
-      </w:r>
-      <w:proofErr w:type="spellEnd"/>
-      <w:r>
-        <w:rPr>
-          <w:rFonts w:asciiTheme="minorHAnsi" w:hAnsiTheme="minorHAnsi"/>
-          <w:sz w:val="20"/>
-          <w:szCs w:val="20"/>
-        </w:rPr>
-        <w:t>”</w:t>
+        <w:t xml:space="preserve"> grounding project involving ground plates and conductive grounding cement “SANearth”</w:t>
       </w:r>
     </w:p>
     <w:p>
@@ -1239,25 +1208,7 @@
           <w:sz w:val="20"/>
           <w:szCs w:val="20"/>
         </w:rPr>
-        <w:t xml:space="preserve">Canadian Nuclear Laboratories, Petawawa, ON, </w:t>
-      </w:r>
-      <w:proofErr w:type="gramStart"/>
-      <w:r>
-        <w:rPr>
-          <w:rFonts w:asciiTheme="minorHAnsi" w:hAnsiTheme="minorHAnsi"/>
-          <w:sz w:val="20"/>
-          <w:szCs w:val="20"/>
-        </w:rPr>
-        <w:t>Winter</w:t>
-      </w:r>
-      <w:proofErr w:type="gramEnd"/>
-      <w:r>
-        <w:rPr>
-          <w:rFonts w:asciiTheme="minorHAnsi" w:hAnsiTheme="minorHAnsi"/>
-          <w:sz w:val="20"/>
-          <w:szCs w:val="20"/>
-        </w:rPr>
-        <w:t xml:space="preserve"> 2014 </w:t>
+        <w:t xml:space="preserve">Canadian Nuclear Laboratories, Petawawa, ON, Winter 2014 </w:t>
       </w:r>
     </w:p>
     <w:p>
@@ -1284,6 +1235,78 @@
     </w:p>
     <w:p>
       <w:pPr>
+        <w:ind w:left="705" w:firstLine="0"/>
+        <w:rPr>
+          <w:rFonts w:asciiTheme="minorHAnsi" w:hAnsiTheme="minorHAnsi"/>
+          <w:sz w:val="20"/>
+          <w:szCs w:val="20"/>
+        </w:rPr>
+      </w:pPr>
+    </w:p>
+    <w:p>
+      <w:pPr>
+        <w:rPr>
+          <w:rFonts w:asciiTheme="minorHAnsi" w:hAnsiTheme="minorHAnsi"/>
+        </w:rPr>
+      </w:pPr>
+      <w:r>
+        <w:rPr>
+          <w:rFonts w:asciiTheme="minorHAnsi" w:hAnsiTheme="minorHAnsi"/>
+          <w:b/>
+          <w:color w:val="4472C4" w:themeColor="accent5"/>
+        </w:rPr>
+        <w:t>Engineering Intern</w:t>
+      </w:r>
+      <w:r>
+        <w:rPr>
+          <w:rFonts w:asciiTheme="minorHAnsi" w:hAnsiTheme="minorHAnsi"/>
+          <w:b/>
+        </w:rPr>
+        <w:t xml:space="preserve">, </w:t>
+      </w:r>
+      <w:r>
+        <w:rPr>
+          <w:rFonts w:asciiTheme="minorHAnsi" w:hAnsiTheme="minorHAnsi"/>
+          <w:sz w:val="20"/>
+          <w:szCs w:val="20"/>
+        </w:rPr>
+        <w:t>BlueCoat Systems Inc.</w:t>
+      </w:r>
+      <w:r>
+        <w:rPr>
+          <w:rFonts w:asciiTheme="minorHAnsi" w:hAnsiTheme="minorHAnsi"/>
+          <w:sz w:val="20"/>
+          <w:szCs w:val="20"/>
+        </w:rPr>
+        <w:t xml:space="preserve"> (now Symantec)</w:t>
+      </w:r>
+      <w:r>
+        <w:rPr>
+          <w:rFonts w:asciiTheme="minorHAnsi" w:hAnsiTheme="minorHAnsi"/>
+          <w:sz w:val="20"/>
+          <w:szCs w:val="20"/>
+        </w:rPr>
+        <w:t xml:space="preserve">, </w:t>
+      </w:r>
+      <w:r>
+        <w:rPr>
+          <w:rFonts w:asciiTheme="minorHAnsi" w:hAnsiTheme="minorHAnsi"/>
+          <w:sz w:val="20"/>
+          <w:szCs w:val="20"/>
+        </w:rPr>
+        <w:t>Waterloo, ON, Fall 2013</w:t>
+      </w:r>
+      <w:r>
+        <w:rPr>
+          <w:rFonts w:asciiTheme="minorHAnsi" w:hAnsiTheme="minorHAnsi"/>
+          <w:sz w:val="20"/>
+          <w:szCs w:val="20"/>
+        </w:rPr>
+        <w:t xml:space="preserve"> </w:t>
+      </w:r>
+    </w:p>
+    <w:p>
+      <w:pPr>
         <w:numPr>
           <w:ilvl w:val="0"/>
           <w:numId w:val="2"/>
@@ -1301,33 +1324,56 @@
           <w:sz w:val="20"/>
           <w:szCs w:val="20"/>
         </w:rPr>
-        <w:t xml:space="preserve">CAD experience using </w:t>
-      </w:r>
-      <w:proofErr w:type="spellStart"/>
-      <w:r>
-        <w:rPr>
-          <w:rFonts w:asciiTheme="minorHAnsi" w:hAnsiTheme="minorHAnsi"/>
-          <w:sz w:val="20"/>
-          <w:szCs w:val="20"/>
-        </w:rPr>
-        <w:t>Microstation</w:t>
-      </w:r>
-      <w:proofErr w:type="spellEnd"/>
-    </w:p>
-    <w:p>
-      <w:pPr>
-        <w:ind w:left="345" w:firstLine="0"/>
-        <w:rPr>
-          <w:rFonts w:asciiTheme="minorHAnsi" w:hAnsiTheme="minorHAnsi"/>
-          <w:sz w:val="20"/>
-          <w:szCs w:val="20"/>
-        </w:rPr>
-      </w:pPr>
-    </w:p>
-    <w:p>
-      <w:pPr>
-        <w:rPr>
-          <w:rFonts w:asciiTheme="minorHAnsi" w:hAnsiTheme="minorHAnsi"/>
+        <w:t>Linux</w:t>
+      </w:r>
+      <w:r>
+        <w:rPr>
+          <w:rFonts w:asciiTheme="minorHAnsi" w:hAnsiTheme="minorHAnsi"/>
+          <w:sz w:val="20"/>
+          <w:szCs w:val="20"/>
+        </w:rPr>
+        <w:t xml:space="preserve"> based</w:t>
+      </w:r>
+      <w:r>
+        <w:rPr>
+          <w:rFonts w:asciiTheme="minorHAnsi" w:hAnsiTheme="minorHAnsi"/>
+          <w:sz w:val="20"/>
+          <w:szCs w:val="20"/>
+        </w:rPr>
+        <w:t xml:space="preserve"> development on </w:t>
+      </w:r>
+      <w:r>
+        <w:rPr>
+          <w:rFonts w:asciiTheme="minorHAnsi" w:hAnsiTheme="minorHAnsi"/>
+          <w:sz w:val="20"/>
+          <w:szCs w:val="20"/>
+        </w:rPr>
+        <w:t>web filtering</w:t>
+      </w:r>
+      <w:r>
+        <w:rPr>
+          <w:rFonts w:asciiTheme="minorHAnsi" w:hAnsiTheme="minorHAnsi"/>
+          <w:sz w:val="20"/>
+          <w:szCs w:val="20"/>
+        </w:rPr>
+        <w:t xml:space="preserve"> security system</w:t>
+      </w:r>
+    </w:p>
+    <w:p>
+      <w:pPr>
+        <w:spacing w:after="0" w:line="120" w:lineRule="auto"/>
+        <w:ind w:left="0" w:firstLine="0"/>
+        <w:rPr>
+          <w:rFonts w:asciiTheme="minorHAnsi" w:hAnsiTheme="minorHAnsi"/>
+        </w:rPr>
+      </w:pPr>
+    </w:p>
+    <w:p>
+      <w:pPr>
+        <w:rPr>
+          <w:rFonts w:asciiTheme="minorHAnsi" w:hAnsiTheme="minorHAnsi"/>
+          <w:sz w:val="20"/>
+          <w:szCs w:val="20"/>
         </w:rPr>
       </w:pPr>
       <w:r>
@@ -1336,204 +1382,29 @@
           <w:b/>
           <w:color w:val="4472C4" w:themeColor="accent5"/>
         </w:rPr>
-        <w:t>Engineering Intern</w:t>
+        <w:t>iOS Application Features Development Internship</w:t>
       </w:r>
       <w:r>
         <w:rPr>
           <w:rFonts w:asciiTheme="minorHAnsi" w:hAnsiTheme="minorHAnsi"/>
           <w:b/>
         </w:rPr>
-        <w:t xml:space="preserve">, </w:t>
-      </w:r>
-      <w:proofErr w:type="spellStart"/>
-      <w:r>
-        <w:rPr>
-          <w:rFonts w:asciiTheme="minorHAnsi" w:hAnsiTheme="minorHAnsi"/>
-          <w:sz w:val="20"/>
-          <w:szCs w:val="20"/>
-        </w:rPr>
-        <w:t>BlueCoat</w:t>
-      </w:r>
-      <w:proofErr w:type="spellEnd"/>
-      <w:r>
-        <w:rPr>
-          <w:rFonts w:asciiTheme="minorHAnsi" w:hAnsiTheme="minorHAnsi"/>
-          <w:sz w:val="20"/>
-          <w:szCs w:val="20"/>
-        </w:rPr>
-        <w:t xml:space="preserve"> Systems Inc.</w:t>
-      </w:r>
-      <w:r>
-        <w:rPr>
-          <w:rFonts w:asciiTheme="minorHAnsi" w:hAnsiTheme="minorHAnsi"/>
-          <w:sz w:val="20"/>
-          <w:szCs w:val="20"/>
-        </w:rPr>
-        <w:t xml:space="preserve"> (now Symantec)</w:t>
-      </w:r>
-      <w:r>
-        <w:rPr>
-          <w:rFonts w:asciiTheme="minorHAnsi" w:hAnsiTheme="minorHAnsi"/>
-          <w:sz w:val="20"/>
-          <w:szCs w:val="20"/>
-        </w:rPr>
-        <w:t xml:space="preserve">, </w:t>
-      </w:r>
-      <w:r>
-        <w:rPr>
-          <w:rFonts w:asciiTheme="minorHAnsi" w:hAnsiTheme="minorHAnsi"/>
-          <w:sz w:val="20"/>
-          <w:szCs w:val="20"/>
-        </w:rPr>
-        <w:t xml:space="preserve">Waterloo, ON, </w:t>
-      </w:r>
-      <w:proofErr w:type="gramStart"/>
-      <w:r>
-        <w:rPr>
-          <w:rFonts w:asciiTheme="minorHAnsi" w:hAnsiTheme="minorHAnsi"/>
-          <w:sz w:val="20"/>
-          <w:szCs w:val="20"/>
-        </w:rPr>
-        <w:t>Fall</w:t>
-      </w:r>
-      <w:proofErr w:type="gramEnd"/>
-      <w:r>
-        <w:rPr>
-          <w:rFonts w:asciiTheme="minorHAnsi" w:hAnsiTheme="minorHAnsi"/>
-          <w:sz w:val="20"/>
-          <w:szCs w:val="20"/>
-        </w:rPr>
-        <w:t xml:space="preserve"> 2013</w:t>
-      </w:r>
-      <w:r>
-        <w:rPr>
-          <w:rFonts w:asciiTheme="minorHAnsi" w:hAnsiTheme="minorHAnsi"/>
-          <w:sz w:val="20"/>
-          <w:szCs w:val="20"/>
+        <w:t>,</w:t>
+      </w:r>
+      <w:r>
+        <w:rPr>
+          <w:rFonts w:asciiTheme="minorHAnsi" w:hAnsiTheme="minorHAnsi"/>
+          <w:b/>
         </w:rPr>
         <w:t xml:space="preserve"> </w:t>
       </w:r>
-    </w:p>
-    <w:p>
-      <w:pPr>
-        <w:numPr>
-          <w:ilvl w:val="0"/>
-          <w:numId w:val="2"/>
-        </w:numPr>
-        <w:ind w:hanging="360"/>
-        <w:rPr>
-          <w:rFonts w:asciiTheme="minorHAnsi" w:hAnsiTheme="minorHAnsi"/>
-          <w:sz w:val="20"/>
-          <w:szCs w:val="20"/>
-        </w:rPr>
-      </w:pPr>
-      <w:r>
-        <w:rPr>
-          <w:rFonts w:asciiTheme="minorHAnsi" w:hAnsiTheme="minorHAnsi"/>
-          <w:sz w:val="20"/>
-          <w:szCs w:val="20"/>
-        </w:rPr>
-        <w:t>Linux</w:t>
-      </w:r>
-      <w:r>
-        <w:rPr>
-          <w:rFonts w:asciiTheme="minorHAnsi" w:hAnsiTheme="minorHAnsi"/>
-          <w:sz w:val="20"/>
-          <w:szCs w:val="20"/>
-        </w:rPr>
-        <w:t xml:space="preserve"> based</w:t>
-      </w:r>
-      <w:r>
-        <w:rPr>
-          <w:rFonts w:asciiTheme="minorHAnsi" w:hAnsiTheme="minorHAnsi"/>
-          <w:sz w:val="20"/>
-          <w:szCs w:val="20"/>
-        </w:rPr>
-        <w:t xml:space="preserve"> development on </w:t>
-      </w:r>
-      <w:r>
-        <w:rPr>
-          <w:rFonts w:asciiTheme="minorHAnsi" w:hAnsiTheme="minorHAnsi"/>
-          <w:sz w:val="20"/>
-          <w:szCs w:val="20"/>
-        </w:rPr>
-        <w:t>web filtering</w:t>
-      </w:r>
-      <w:r>
-        <w:rPr>
-          <w:rFonts w:asciiTheme="minorHAnsi" w:hAnsiTheme="minorHAnsi"/>
-          <w:sz w:val="20"/>
-          <w:szCs w:val="20"/>
-        </w:rPr>
-        <w:t xml:space="preserve"> security system</w:t>
-      </w:r>
-    </w:p>
-    <w:p>
-      <w:pPr>
-        <w:spacing w:after="0" w:line="120" w:lineRule="auto"/>
-        <w:ind w:left="0" w:firstLine="0"/>
-        <w:rPr>
-          <w:rFonts w:asciiTheme="minorHAnsi" w:hAnsiTheme="minorHAnsi"/>
-        </w:rPr>
-      </w:pPr>
-    </w:p>
-    <w:p>
-      <w:pPr>
-        <w:rPr>
-          <w:rFonts w:asciiTheme="minorHAnsi" w:hAnsiTheme="minorHAnsi"/>
-          <w:sz w:val="20"/>
-          <w:szCs w:val="20"/>
-        </w:rPr>
-      </w:pPr>
-      <w:proofErr w:type="gramStart"/>
-      <w:r>
-        <w:rPr>
-          <w:rFonts w:asciiTheme="minorHAnsi" w:hAnsiTheme="minorHAnsi"/>
-          <w:b/>
-          <w:color w:val="4472C4" w:themeColor="accent5"/>
-        </w:rPr>
-        <w:t>iOS</w:t>
-      </w:r>
-      <w:proofErr w:type="gramEnd"/>
-      <w:r>
-        <w:rPr>
-          <w:rFonts w:asciiTheme="minorHAnsi" w:hAnsiTheme="minorHAnsi"/>
-          <w:b/>
-          <w:color w:val="4472C4" w:themeColor="accent5"/>
-        </w:rPr>
-        <w:t xml:space="preserve"> Application Features Development Internship</w:t>
-      </w:r>
-      <w:r>
-        <w:rPr>
-          <w:rFonts w:asciiTheme="minorHAnsi" w:hAnsiTheme="minorHAnsi"/>
-          <w:b/>
-        </w:rPr>
-        <w:t>,</w:t>
-      </w:r>
-      <w:r>
-        <w:rPr>
-          <w:rFonts w:asciiTheme="minorHAnsi" w:hAnsiTheme="minorHAnsi"/>
-          <w:b/>
-        </w:rPr>
-        <w:t xml:space="preserve"> </w:t>
-      </w:r>
-      <w:proofErr w:type="spellStart"/>
-      <w:r>
-        <w:rPr>
-          <w:rFonts w:asciiTheme="minorHAnsi" w:hAnsiTheme="minorHAnsi"/>
-          <w:sz w:val="20"/>
-          <w:szCs w:val="20"/>
-        </w:rPr>
-        <w:t>PetroBeacon</w:t>
-      </w:r>
-      <w:proofErr w:type="spellEnd"/>
-      <w:r>
-        <w:rPr>
-          <w:rFonts w:asciiTheme="minorHAnsi" w:hAnsiTheme="minorHAnsi"/>
-          <w:sz w:val="20"/>
-          <w:szCs w:val="20"/>
-        </w:rPr>
-        <w:t xml:space="preserve"> Technology Ltd., Calgary, AB, Summer 2014 </w:t>
+      <w:r>
+        <w:rPr>
+          <w:rFonts w:asciiTheme="minorHAnsi" w:hAnsiTheme="minorHAnsi"/>
+          <w:sz w:val="20"/>
+          <w:szCs w:val="20"/>
+        </w:rPr>
+        <w:t xml:space="preserve">PetroBeacon Technology Ltd., Calgary, AB, Summer 2014 </w:t>
       </w:r>
     </w:p>
     <w:p>
@@ -3044,7 +2915,7 @@
 </file>
 
 <file path=customXml/itemProps1.xml><?xml version="1.0" encoding="utf-8"?>
-<ds:datastoreItem xmlns:ds="http://schemas.openxmlformats.org/officeDocument/2006/customXml" ds:itemID="{9509037D-AD7D-4CBF-93A4-7CAD26E26166}">
+<ds:datastoreItem xmlns:ds="http://schemas.openxmlformats.org/officeDocument/2006/customXml" ds:itemID="{93D07C65-50B7-4B88-A4EB-6FF4F6AFF956}">
   <ds:schemaRefs>
     <ds:schemaRef ds:uri="http://schemas.openxmlformats.org/officeDocument/2006/bibliography"/>
   </ds:schemaRefs>

</xml_diff>